<commit_message>
Changed to use convolution algorithm. It helps speed up. Also, updated the report.
</commit_message>
<xml_diff>
--- a/CS-696 Applied Computer Vision/Assignment 2/CS-696 823327369 HW2.docx
+++ b/CS-696 Applied Computer Vision/Assignment 2/CS-696 823327369 HW2.docx
@@ -154,7 +154,43 @@
           <w:sz w:val="28"/>
           <w:szCs w:val="28"/>
         </w:rPr>
-        <w:t xml:space="preserve">Before starting to filter, used two if-statements to make sure width and height are odd. I used three for loops to implement the filter, because an image is a 3 dimensions matrix. Thus, my filter will do Width*Height*(Color channel) times. If it’s a grayscale image, then ‘color channel’ is one. </w:t>
+        <w:t xml:space="preserve">Before starting to filter, used two if-statements to make sure width and height </w:t>
+      </w:r>
+      <w:r>
+        <w:rPr>
+          <w:rFonts w:ascii="Times New Roman" w:eastAsia="Times New Roman" w:hAnsi="Times New Roman" w:cs="Times New Roman"/>
+          <w:color w:val="000000"/>
+          <w:sz w:val="28"/>
+          <w:szCs w:val="28"/>
+        </w:rPr>
+        <w:t xml:space="preserve">of a filter </w:t>
+      </w:r>
+      <w:r>
+        <w:rPr>
+          <w:rFonts w:ascii="Times New Roman" w:eastAsia="Times New Roman" w:hAnsi="Times New Roman" w:cs="Times New Roman"/>
+          <w:color w:val="000000"/>
+          <w:sz w:val="28"/>
+          <w:szCs w:val="28"/>
+        </w:rPr>
+        <w:t>are odd.</w:t>
+      </w:r>
+      <w:r>
+        <w:rPr>
+          <w:rFonts w:ascii="Times New Roman" w:eastAsia="Times New Roman" w:hAnsi="Times New Roman" w:cs="Times New Roman"/>
+          <w:color w:val="000000"/>
+          <w:sz w:val="28"/>
+          <w:szCs w:val="28"/>
+        </w:rPr>
+        <w:t xml:space="preserve"> I used two for loop to implement the filter. One for tracing a row of a filter and one for tracing a column of the filter.</w:t>
+      </w:r>
+      <w:r>
+        <w:rPr>
+          <w:rFonts w:ascii="Times New Roman" w:eastAsia="Times New Roman" w:hAnsi="Times New Roman" w:cs="Times New Roman"/>
+          <w:color w:val="000000"/>
+          <w:sz w:val="28"/>
+          <w:szCs w:val="28"/>
+        </w:rPr>
+        <w:t xml:space="preserve"> </w:t>
       </w:r>
     </w:p>
     <w:p>
@@ -177,133 +213,34 @@
           <w:sz w:val="28"/>
           <w:szCs w:val="28"/>
         </w:rPr>
-        <w:t xml:space="preserve">For each step, the algorithm will decide an appropriate start and end </w:t>
-      </w:r>
-      <w:r>
-        <w:rPr>
-          <w:rFonts w:ascii="Times New Roman" w:eastAsia="Times New Roman" w:hAnsi="Times New Roman" w:cs="Times New Roman"/>
-          <w:color w:val="000000"/>
-          <w:sz w:val="28"/>
-          <w:szCs w:val="28"/>
-        </w:rPr>
-        <w:t xml:space="preserve">indexes </w:t>
-      </w:r>
-      <w:r>
-        <w:rPr>
-          <w:rFonts w:ascii="Times New Roman" w:eastAsia="Times New Roman" w:hAnsi="Times New Roman" w:cs="Times New Roman"/>
-          <w:color w:val="000000"/>
-          <w:sz w:val="28"/>
-          <w:szCs w:val="28"/>
-        </w:rPr>
-        <w:t>for extracting data in an image.</w:t>
-      </w:r>
-      <w:r>
-        <w:rPr>
-          <w:rFonts w:ascii="Times New Roman" w:eastAsia="Times New Roman" w:hAnsi="Times New Roman" w:cs="Times New Roman"/>
-          <w:color w:val="000000"/>
-          <w:sz w:val="28"/>
-          <w:szCs w:val="28"/>
-        </w:rPr>
-        <w:t xml:space="preserve"> Using row to be an example. The start index is that subtracting an index of row from half width of a filter. The result is less than or equal to 0 means that the start index is out of the boundary. Thus, the function will revise the start index to 1.</w:t>
-      </w:r>
-      <w:r>
-        <w:rPr>
-          <w:rFonts w:ascii="Times New Roman" w:eastAsia="Times New Roman" w:hAnsi="Times New Roman" w:cs="Times New Roman"/>
-          <w:color w:val="000000"/>
-          <w:sz w:val="28"/>
-          <w:szCs w:val="28"/>
-        </w:rPr>
-        <w:t xml:space="preserve"> The end index is that plusing an index of row from half width of a filter. The result is </w:t>
-      </w:r>
-      <w:r>
-        <w:rPr>
-          <w:rFonts w:ascii="Times New Roman" w:eastAsia="Times New Roman" w:hAnsi="Times New Roman" w:cs="Times New Roman"/>
-          <w:color w:val="000000"/>
-          <w:sz w:val="28"/>
-          <w:szCs w:val="28"/>
-        </w:rPr>
-        <w:t>greater</w:t>
-      </w:r>
-      <w:r>
-        <w:rPr>
-          <w:rFonts w:ascii="Times New Roman" w:eastAsia="Times New Roman" w:hAnsi="Times New Roman" w:cs="Times New Roman"/>
-          <w:color w:val="000000"/>
-          <w:sz w:val="28"/>
-          <w:szCs w:val="28"/>
-        </w:rPr>
-        <w:t xml:space="preserve"> than </w:t>
-      </w:r>
-      <w:r>
-        <w:rPr>
-          <w:rFonts w:ascii="Times New Roman" w:eastAsia="Times New Roman" w:hAnsi="Times New Roman" w:cs="Times New Roman"/>
-          <w:color w:val="000000"/>
-          <w:sz w:val="28"/>
-          <w:szCs w:val="28"/>
-        </w:rPr>
-        <w:t xml:space="preserve">‘end’ </w:t>
-      </w:r>
-      <w:r>
-        <w:rPr>
-          <w:rFonts w:ascii="Times New Roman" w:eastAsia="Times New Roman" w:hAnsi="Times New Roman" w:cs="Times New Roman"/>
-          <w:color w:val="000000"/>
-          <w:sz w:val="28"/>
-          <w:szCs w:val="28"/>
-        </w:rPr>
-        <w:t xml:space="preserve">means that the </w:t>
-      </w:r>
-      <w:r>
-        <w:rPr>
-          <w:rFonts w:ascii="Times New Roman" w:eastAsia="Times New Roman" w:hAnsi="Times New Roman" w:cs="Times New Roman"/>
-          <w:color w:val="000000"/>
-          <w:sz w:val="28"/>
-          <w:szCs w:val="28"/>
-        </w:rPr>
-        <w:t>end</w:t>
-      </w:r>
-      <w:r>
-        <w:rPr>
-          <w:rFonts w:ascii="Times New Roman" w:eastAsia="Times New Roman" w:hAnsi="Times New Roman" w:cs="Times New Roman"/>
-          <w:color w:val="000000"/>
-          <w:sz w:val="28"/>
-          <w:szCs w:val="28"/>
-        </w:rPr>
-        <w:t xml:space="preserve"> index is out of the boundary. Thus, the function will revise the </w:t>
-      </w:r>
-      <w:r>
-        <w:rPr>
-          <w:rFonts w:ascii="Times New Roman" w:eastAsia="Times New Roman" w:hAnsi="Times New Roman" w:cs="Times New Roman"/>
-          <w:color w:val="000000"/>
-          <w:sz w:val="28"/>
-          <w:szCs w:val="28"/>
-        </w:rPr>
-        <w:t>end</w:t>
-      </w:r>
-      <w:r>
-        <w:rPr>
-          <w:rFonts w:ascii="Times New Roman" w:eastAsia="Times New Roman" w:hAnsi="Times New Roman" w:cs="Times New Roman"/>
-          <w:color w:val="000000"/>
-          <w:sz w:val="28"/>
-          <w:szCs w:val="28"/>
-        </w:rPr>
-        <w:t xml:space="preserve"> index to </w:t>
-      </w:r>
-      <w:r>
-        <w:rPr>
-          <w:rFonts w:ascii="Times New Roman" w:eastAsia="Times New Roman" w:hAnsi="Times New Roman" w:cs="Times New Roman"/>
-          <w:color w:val="000000"/>
-          <w:sz w:val="28"/>
-          <w:szCs w:val="28"/>
-        </w:rPr>
-        <w:t>‘end’</w:t>
-      </w:r>
-      <w:r>
-        <w:rPr>
-          <w:rFonts w:ascii="Times New Roman" w:eastAsia="Times New Roman" w:hAnsi="Times New Roman" w:cs="Times New Roman"/>
-          <w:color w:val="000000"/>
-          <w:sz w:val="28"/>
-          <w:szCs w:val="28"/>
-        </w:rPr>
-        <w:t>.</w:t>
+        <w:t xml:space="preserve">At first, that is because the function has to pad an </w:t>
+      </w:r>
+      <w:r>
+        <w:rPr>
+          <w:rFonts w:ascii="Times New Roman" w:eastAsia="Times New Roman" w:hAnsi="Times New Roman" w:cs="Times New Roman"/>
+          <w:color w:val="000000"/>
+          <w:sz w:val="28"/>
+          <w:szCs w:val="28"/>
+        </w:rPr>
+        <w:t>image with zeros</w:t>
+      </w:r>
+      <w:r>
+        <w:rPr>
+          <w:rFonts w:ascii="Times New Roman" w:eastAsia="Times New Roman" w:hAnsi="Times New Roman" w:cs="Times New Roman"/>
+          <w:color w:val="000000"/>
+          <w:sz w:val="28"/>
+          <w:szCs w:val="28"/>
+        </w:rPr>
+        <w:t xml:space="preserve">, so the algorithm will create a </w:t>
+      </w:r>
+      <w:r>
+        <w:rPr>
+          <w:rFonts w:ascii="Times New Roman" w:eastAsia="Times New Roman" w:hAnsi="Times New Roman" w:cs="Times New Roman"/>
+          <w:color w:val="000000"/>
+          <w:sz w:val="28"/>
+          <w:szCs w:val="28"/>
+        </w:rPr>
+        <w:t>zeros matrix whose size is (filter row/2 + image row)*(</w:t>
       </w:r>
       <w:r>
         <w:rPr>
@@ -314,55 +251,50 @@
         </w:rPr>
         <w:t xml:space="preserve"> </w:t>
       </w:r>
-    </w:p>
-    <w:p>
-      <w:pPr>
-        <w:autoSpaceDE w:val="0"/>
-        <w:autoSpaceDN w:val="0"/>
-        <w:adjustRightInd w:val="0"/>
-        <w:spacing w:after="0" w:line="240" w:lineRule="auto"/>
-        <w:ind w:firstLine="720"/>
-        <w:rPr>
-          <w:rFonts w:ascii="Times New Roman" w:hAnsi="Times New Roman" w:cs="Times New Roman"/>
-          <w:sz w:val="28"/>
-          <w:szCs w:val="28"/>
-        </w:rPr>
-      </w:pPr>
-      <w:r>
-        <w:rPr>
-          <w:rFonts w:ascii="Times New Roman" w:hAnsi="Times New Roman" w:cs="Times New Roman"/>
-          <w:color w:val="000000"/>
-          <w:sz w:val="28"/>
-          <w:szCs w:val="28"/>
-        </w:rPr>
-        <w:sym w:font="Wingdings" w:char="F0E0"/>
-      </w:r>
-      <w:r>
-        <w:rPr>
-          <w:rFonts w:ascii="Times New Roman" w:hAnsi="Times New Roman" w:cs="Times New Roman"/>
-          <w:color w:val="000000"/>
-          <w:sz w:val="28"/>
-          <w:szCs w:val="28"/>
-        </w:rPr>
-        <w:t xml:space="preserve"> </w:t>
-      </w:r>
-      <w:r>
-        <w:rPr>
-          <w:rFonts w:ascii="Times New Roman" w:hAnsi="Times New Roman" w:cs="Times New Roman"/>
-          <w:color w:val="000000"/>
-          <w:sz w:val="28"/>
-          <w:szCs w:val="28"/>
-        </w:rPr>
-        <w:t xml:space="preserve">Get a sub-image: </w:t>
-      </w:r>
-      <w:r>
-        <w:rPr>
-          <w:rFonts w:ascii="Times New Roman" w:hAnsi="Times New Roman" w:cs="Times New Roman"/>
-          <w:color w:val="000000"/>
-          <w:sz w:val="28"/>
-          <w:szCs w:val="28"/>
-        </w:rPr>
-        <w:t>image(row_start: row_end, col_start: col_end, dim);</w:t>
+      <w:r>
+        <w:rPr>
+          <w:rFonts w:ascii="Times New Roman" w:eastAsia="Times New Roman" w:hAnsi="Times New Roman" w:cs="Times New Roman"/>
+          <w:color w:val="000000"/>
+          <w:sz w:val="28"/>
+          <w:szCs w:val="28"/>
+        </w:rPr>
+        <w:t xml:space="preserve">filter </w:t>
+      </w:r>
+      <w:r>
+        <w:rPr>
+          <w:rFonts w:ascii="Times New Roman" w:eastAsia="Times New Roman" w:hAnsi="Times New Roman" w:cs="Times New Roman"/>
+          <w:color w:val="000000"/>
+          <w:sz w:val="28"/>
+          <w:szCs w:val="28"/>
+        </w:rPr>
+        <w:t>column</w:t>
+      </w:r>
+      <w:r>
+        <w:rPr>
+          <w:rFonts w:ascii="Times New Roman" w:eastAsia="Times New Roman" w:hAnsi="Times New Roman" w:cs="Times New Roman"/>
+          <w:color w:val="000000"/>
+          <w:sz w:val="28"/>
+          <w:szCs w:val="28"/>
+        </w:rPr>
+        <w:t xml:space="preserve">/2 + image </w:t>
+      </w:r>
+      <w:r>
+        <w:rPr>
+          <w:rFonts w:ascii="Times New Roman" w:eastAsia="Times New Roman" w:hAnsi="Times New Roman" w:cs="Times New Roman"/>
+          <w:color w:val="000000"/>
+          <w:sz w:val="28"/>
+          <w:szCs w:val="28"/>
+        </w:rPr>
+        <w:t>column). After that, use one for loop to deal with different layers of a image.</w:t>
+      </w:r>
+      <w:r>
+        <w:rPr>
+          <w:rFonts w:ascii="Times New Roman" w:eastAsia="Times New Roman" w:hAnsi="Times New Roman" w:cs="Times New Roman"/>
+          <w:color w:val="000000"/>
+          <w:sz w:val="28"/>
+          <w:szCs w:val="28"/>
+        </w:rPr>
+        <w:t xml:space="preserve"> Black&amp;White only has one layer. Color has three layers.</w:t>
       </w:r>
     </w:p>
     <w:p>
@@ -385,34 +317,52 @@
           <w:sz w:val="28"/>
           <w:szCs w:val="28"/>
         </w:rPr>
-        <w:t xml:space="preserve">After </w:t>
-      </w:r>
-      <w:r>
-        <w:rPr>
-          <w:rFonts w:ascii="Times New Roman" w:eastAsia="Times New Roman" w:hAnsi="Times New Roman" w:cs="Times New Roman"/>
-          <w:color w:val="000000"/>
-          <w:sz w:val="28"/>
-          <w:szCs w:val="28"/>
-        </w:rPr>
-        <w:t>finding an appropriate area</w:t>
-      </w:r>
-      <w:r>
-        <w:rPr>
-          <w:rFonts w:ascii="Times New Roman" w:eastAsia="Times New Roman" w:hAnsi="Times New Roman" w:cs="Times New Roman"/>
-          <w:color w:val="000000"/>
-          <w:sz w:val="28"/>
-          <w:szCs w:val="28"/>
-        </w:rPr>
-        <w:t>,</w:t>
-      </w:r>
-      <w:r>
-        <w:rPr>
-          <w:rFonts w:ascii="Times New Roman" w:eastAsia="Times New Roman" w:hAnsi="Times New Roman" w:cs="Times New Roman"/>
-          <w:color w:val="000000"/>
-          <w:sz w:val="28"/>
-          <w:szCs w:val="28"/>
-        </w:rPr>
-        <w:t xml:space="preserve"> a size of an area might not match to a filter. Therefore, I created a zero matrix to contain a sub-image.</w:t>
+        <w:t>Secondly, for every layer, the algorithm will copy the matrix of the layer into center of padding matrix. Then the algorithm can get a padding image with zeros.</w:t>
+      </w:r>
+      <w:r>
+        <w:rPr>
+          <w:rFonts w:ascii="Times New Roman" w:eastAsia="Times New Roman" w:hAnsi="Times New Roman" w:cs="Times New Roman"/>
+          <w:color w:val="000000"/>
+          <w:sz w:val="28"/>
+          <w:szCs w:val="28"/>
+        </w:rPr>
+        <w:t xml:space="preserve"> Also, create a zero matrix to contain values</w:t>
+      </w:r>
+      <w:r>
+        <w:rPr>
+          <w:rFonts w:ascii="Times New Roman" w:eastAsia="Times New Roman" w:hAnsi="Times New Roman" w:cs="Times New Roman"/>
+          <w:color w:val="000000"/>
+          <w:sz w:val="28"/>
+          <w:szCs w:val="28"/>
+        </w:rPr>
+        <w:t xml:space="preserve"> which </w:t>
+      </w:r>
+      <w:r>
+        <w:rPr>
+          <w:rFonts w:ascii="Times New Roman" w:eastAsia="Times New Roman" w:hAnsi="Times New Roman" w:cs="Times New Roman"/>
+          <w:color w:val="000000"/>
+          <w:sz w:val="28"/>
+          <w:szCs w:val="28"/>
+        </w:rPr>
+        <w:t xml:space="preserve">will be </w:t>
+      </w:r>
+      <w:r>
+        <w:rPr>
+          <w:rFonts w:ascii="Times New Roman" w:eastAsia="Times New Roman" w:hAnsi="Times New Roman" w:cs="Times New Roman"/>
+          <w:color w:val="000000"/>
+          <w:sz w:val="28"/>
+          <w:szCs w:val="28"/>
+        </w:rPr>
+        <w:t>result</w:t>
+      </w:r>
+      <w:r>
+        <w:rPr>
+          <w:rFonts w:ascii="Times New Roman" w:eastAsia="Times New Roman" w:hAnsi="Times New Roman" w:cs="Times New Roman"/>
+          <w:color w:val="000000"/>
+          <w:sz w:val="28"/>
+          <w:szCs w:val="28"/>
+        </w:rPr>
+        <w:t>s</w:t>
       </w:r>
       <w:r>
         <w:rPr>
@@ -422,6 +372,42 @@
           <w:szCs w:val="28"/>
         </w:rPr>
         <w:t xml:space="preserve"> </w:t>
+      </w:r>
+      <w:r>
+        <w:rPr>
+          <w:rFonts w:ascii="Times New Roman" w:eastAsia="Times New Roman" w:hAnsi="Times New Roman" w:cs="Times New Roman"/>
+          <w:color w:val="000000"/>
+          <w:sz w:val="28"/>
+          <w:szCs w:val="28"/>
+        </w:rPr>
+        <w:t xml:space="preserve">from </w:t>
+      </w:r>
+      <w:r>
+        <w:rPr>
+          <w:rFonts w:ascii="Times New Roman" w:eastAsia="Times New Roman" w:hAnsi="Times New Roman" w:cs="Times New Roman"/>
+          <w:color w:val="000000"/>
+          <w:sz w:val="28"/>
+          <w:szCs w:val="28"/>
+        </w:rPr>
+        <w:t>the</w:t>
+      </w:r>
+      <w:r>
+        <w:rPr>
+          <w:rFonts w:ascii="Times New Roman" w:eastAsia="Times New Roman" w:hAnsi="Times New Roman" w:cs="Times New Roman"/>
+          <w:color w:val="000000"/>
+          <w:sz w:val="28"/>
+          <w:szCs w:val="28"/>
+        </w:rPr>
+        <w:t xml:space="preserve"> filter</w:t>
+      </w:r>
+      <w:r>
+        <w:rPr>
+          <w:rFonts w:ascii="Times New Roman" w:eastAsia="Times New Roman" w:hAnsi="Times New Roman" w:cs="Times New Roman"/>
+          <w:color w:val="000000"/>
+          <w:sz w:val="28"/>
+          <w:szCs w:val="28"/>
+        </w:rPr>
+        <w:t>.</w:t>
       </w:r>
     </w:p>
     <w:p>
@@ -444,16 +430,34 @@
           <w:sz w:val="28"/>
           <w:szCs w:val="28"/>
         </w:rPr>
-        <w:t>Finally, the function will be multiplied the matrix with sub-image by a filter</w:t>
-      </w:r>
-      <w:r>
-        <w:rPr>
-          <w:rFonts w:ascii="Times New Roman" w:eastAsia="Times New Roman" w:hAnsi="Times New Roman" w:cs="Times New Roman"/>
-          <w:color w:val="000000"/>
-          <w:sz w:val="28"/>
-          <w:szCs w:val="28"/>
-        </w:rPr>
-        <w:t>, and then use sum() function to get the final value for each pixel.</w:t>
+        <w:t xml:space="preserve">Thirdly, </w:t>
+      </w:r>
+      <w:r>
+        <w:rPr>
+          <w:rFonts w:ascii="Times New Roman" w:eastAsia="Times New Roman" w:hAnsi="Times New Roman" w:cs="Times New Roman"/>
+          <w:color w:val="000000"/>
+          <w:sz w:val="28"/>
+          <w:szCs w:val="28"/>
+        </w:rPr>
+        <w:t xml:space="preserve">values of result from a filter will be </w:t>
+      </w:r>
+      <w:r>
+        <w:rPr>
+          <w:rFonts w:ascii="Times New Roman" w:eastAsia="Times New Roman" w:hAnsi="Times New Roman" w:cs="Times New Roman"/>
+          <w:color w:val="000000"/>
+          <w:sz w:val="28"/>
+          <w:szCs w:val="28"/>
+        </w:rPr>
+        <w:t>sum of multiplying cells by filters.</w:t>
+      </w:r>
+      <w:r>
+        <w:rPr>
+          <w:rFonts w:ascii="Times New Roman" w:eastAsia="Times New Roman" w:hAnsi="Times New Roman" w:cs="Times New Roman"/>
+          <w:color w:val="000000"/>
+          <w:sz w:val="28"/>
+          <w:szCs w:val="28"/>
+        </w:rPr>
+        <w:t xml:space="preserve"> </w:t>
       </w:r>
     </w:p>
     <w:p>
@@ -462,13 +466,35 @@
           <w:tab w:val="left" w:pos="1620"/>
         </w:tabs>
         <w:spacing w:after="0"/>
-        <w:rPr>
-          <w:rFonts w:ascii="Times New Roman" w:eastAsia="Times New Roman" w:hAnsi="Times New Roman" w:cs="Times New Roman"/>
-          <w:color w:val="000000"/>
-          <w:sz w:val="28"/>
-          <w:szCs w:val="28"/>
-        </w:rPr>
-      </w:pPr>
+        <w:ind w:left="720"/>
+        <w:rPr>
+          <w:rFonts w:ascii="Times New Roman" w:eastAsia="Times New Roman" w:hAnsi="Times New Roman" w:cs="Times New Roman"/>
+          <w:color w:val="000000"/>
+          <w:sz w:val="24"/>
+          <w:szCs w:val="24"/>
+          <w:u w:val="single"/>
+        </w:rPr>
+      </w:pPr>
+      <w:r>
+        <w:rPr>
+          <w:rFonts w:ascii="Times New Roman" w:eastAsia="Times New Roman" w:hAnsi="Times New Roman" w:cs="Times New Roman"/>
+          <w:color w:val="000000"/>
+          <w:sz w:val="24"/>
+          <w:szCs w:val="24"/>
+          <w:u w:val="single"/>
+        </w:rPr>
+        <w:t xml:space="preserve">Example: </w:t>
+      </w:r>
+      <w:r>
+        <w:rPr>
+          <w:rFonts w:ascii="Times New Roman" w:eastAsia="Times New Roman" w:hAnsi="Times New Roman" w:cs="Times New Roman"/>
+          <w:color w:val="000000"/>
+          <w:sz w:val="24"/>
+          <w:szCs w:val="24"/>
+          <w:u w:val="single"/>
+        </w:rPr>
+        <w:t xml:space="preserve"> </w:t>
+      </w:r>
     </w:p>
     <w:p>
       <w:pPr>
@@ -476,67 +502,67 @@
           <w:tab w:val="left" w:pos="1620"/>
         </w:tabs>
         <w:spacing w:after="0"/>
-        <w:rPr>
-          <w:rFonts w:ascii="Times New Roman" w:eastAsia="Times New Roman" w:hAnsi="Times New Roman" w:cs="Times New Roman"/>
-          <w:color w:val="000000"/>
-          <w:sz w:val="28"/>
-          <w:szCs w:val="28"/>
-        </w:rPr>
-      </w:pPr>
-      <w:r>
-        <w:rPr>
-          <w:rFonts w:ascii="Times New Roman" w:eastAsia="Times New Roman" w:hAnsi="Times New Roman" w:cs="Times New Roman"/>
-          <w:color w:val="000000"/>
-          <w:sz w:val="28"/>
-          <w:szCs w:val="28"/>
-        </w:rPr>
-        <w:t>The way to multiple is ‘,*’, since it’s element-wise multiplication</w:t>
-      </w:r>
-      <w:r>
-        <w:rPr>
-          <w:rFonts w:ascii="Times New Roman" w:eastAsia="Times New Roman" w:hAnsi="Times New Roman" w:cs="Times New Roman"/>
-          <w:color w:val="000000"/>
-          <w:sz w:val="28"/>
-          <w:szCs w:val="28"/>
-        </w:rPr>
-        <w:t>.</w:t>
-      </w:r>
-      <w:r>
-        <w:rPr>
-          <w:rFonts w:ascii="Times New Roman" w:eastAsia="Times New Roman" w:hAnsi="Times New Roman" w:cs="Times New Roman"/>
-          <w:color w:val="000000"/>
-          <w:sz w:val="28"/>
-          <w:szCs w:val="28"/>
-        </w:rPr>
-        <w:t xml:space="preserve"> Sum() function has to use </w:t>
-      </w:r>
-      <w:r>
-        <w:rPr>
-          <w:rFonts w:ascii="Times New Roman" w:eastAsia="Times New Roman" w:hAnsi="Times New Roman" w:cs="Times New Roman"/>
-          <w:color w:val="000000"/>
-          <w:sz w:val="28"/>
-          <w:szCs w:val="28"/>
-          <w:u w:val="single"/>
-        </w:rPr>
-        <w:t>variable(:)</w:t>
-      </w:r>
-      <w:r>
-        <w:rPr>
-          <w:rFonts w:ascii="Times New Roman" w:eastAsia="Times New Roman" w:hAnsi="Times New Roman" w:cs="Times New Roman"/>
-          <w:color w:val="000000"/>
-          <w:sz w:val="28"/>
-          <w:szCs w:val="28"/>
-        </w:rPr>
-        <w:t xml:space="preserve"> to be a parameter, because the result is sum of all elements.</w:t>
-      </w:r>
-      <w:r>
-        <w:rPr>
-          <w:rFonts w:ascii="Times New Roman" w:eastAsia="Times New Roman" w:hAnsi="Times New Roman" w:cs="Times New Roman"/>
-          <w:color w:val="000000"/>
-          <w:sz w:val="28"/>
-          <w:szCs w:val="28"/>
+        <w:ind w:left="720"/>
+        <w:rPr>
+          <w:rFonts w:ascii="Times New Roman" w:eastAsia="Times New Roman" w:hAnsi="Times New Roman" w:cs="Times New Roman"/>
+          <w:color w:val="000000"/>
+          <w:sz w:val="24"/>
+          <w:szCs w:val="24"/>
+        </w:rPr>
+      </w:pPr>
+      <w:r>
+        <w:rPr>
+          <w:rFonts w:ascii="Times New Roman" w:eastAsia="Times New Roman" w:hAnsi="Times New Roman" w:cs="Times New Roman"/>
+          <w:color w:val="000000"/>
+          <w:sz w:val="24"/>
+          <w:szCs w:val="24"/>
+        </w:rPr>
+        <w:t>Assume</w:t>
+      </w:r>
+      <w:r>
+        <w:rPr>
+          <w:rFonts w:ascii="Times New Roman" w:eastAsia="Times New Roman" w:hAnsi="Times New Roman" w:cs="Times New Roman"/>
+          <w:color w:val="000000"/>
+          <w:sz w:val="24"/>
+          <w:szCs w:val="24"/>
         </w:rPr>
         <w:t xml:space="preserve"> </w:t>
+      </w:r>
+      <w:r>
+        <w:rPr>
+          <w:rFonts w:ascii="Times New Roman" w:eastAsia="Times New Roman" w:hAnsi="Times New Roman" w:cs="Times New Roman"/>
+          <w:color w:val="000000"/>
+          <w:sz w:val="24"/>
+          <w:szCs w:val="24"/>
+        </w:rPr>
+        <w:t>Filter</w:t>
+      </w:r>
+      <w:r>
+        <w:rPr>
+          <w:rFonts w:ascii="Times New Roman" w:eastAsia="Times New Roman" w:hAnsi="Times New Roman" w:cs="Times New Roman"/>
+          <w:color w:val="000000"/>
+          <w:sz w:val="24"/>
+          <w:szCs w:val="24"/>
+        </w:rPr>
+        <w:t xml:space="preserve"> = </w:t>
+      </w:r>
+      <w:r>
+        <w:rPr>
+          <w:rFonts w:ascii="Times New Roman" w:eastAsia="Times New Roman" w:hAnsi="Times New Roman" w:cs="Times New Roman"/>
+          <w:color w:val="000000"/>
+          <w:sz w:val="24"/>
+          <w:szCs w:val="24"/>
+        </w:rPr>
+        <w:t>[0,1,0]</w:t>
+      </w:r>
+      <w:r>
+        <w:rPr>
+          <w:rFonts w:ascii="Times New Roman" w:eastAsia="Times New Roman" w:hAnsi="Times New Roman" w:cs="Times New Roman"/>
+          <w:color w:val="000000"/>
+          <w:sz w:val="24"/>
+          <w:szCs w:val="24"/>
+        </w:rPr>
+        <w:t xml:space="preserve">. </w:t>
       </w:r>
     </w:p>
     <w:p>
@@ -545,13 +571,152 @@
           <w:tab w:val="left" w:pos="1620"/>
         </w:tabs>
         <w:spacing w:after="0"/>
-        <w:rPr>
-          <w:rFonts w:ascii="Times New Roman" w:eastAsia="Times New Roman" w:hAnsi="Times New Roman" w:cs="Times New Roman"/>
-          <w:color w:val="000000"/>
-          <w:sz w:val="28"/>
-          <w:szCs w:val="28"/>
-        </w:rPr>
-      </w:pPr>
+        <w:ind w:left="720"/>
+        <w:rPr>
+          <w:rFonts w:ascii="Times New Roman" w:eastAsia="Times New Roman" w:hAnsi="Times New Roman" w:cs="Times New Roman"/>
+          <w:color w:val="000000"/>
+          <w:sz w:val="24"/>
+          <w:szCs w:val="24"/>
+        </w:rPr>
+      </w:pPr>
+      <w:r>
+        <w:rPr>
+          <w:rFonts w:ascii="Times New Roman" w:eastAsia="Times New Roman" w:hAnsi="Times New Roman" w:cs="Times New Roman"/>
+          <w:color w:val="000000"/>
+          <w:sz w:val="24"/>
+          <w:szCs w:val="24"/>
+        </w:rPr>
+        <w:t xml:space="preserve">image(1,1) = SUM ( </w:t>
+      </w:r>
+      <w:r>
+        <w:rPr>
+          <w:rFonts w:ascii="Times New Roman" w:eastAsia="Times New Roman" w:hAnsi="Times New Roman" w:cs="Times New Roman"/>
+          <w:color w:val="000000"/>
+          <w:sz w:val="24"/>
+          <w:szCs w:val="24"/>
+          <w:u w:val="single"/>
+        </w:rPr>
+        <w:t xml:space="preserve">pad_image(1,1)*filter(1,1), </w:t>
+      </w:r>
+      <w:r>
+        <w:rPr>
+          <w:rFonts w:ascii="Times New Roman" w:eastAsia="Times New Roman" w:hAnsi="Times New Roman" w:cs="Times New Roman"/>
+          <w:color w:val="000000"/>
+          <w:sz w:val="24"/>
+          <w:szCs w:val="24"/>
+          <w:u w:val="single"/>
+        </w:rPr>
+        <w:t>pad_image(1,</w:t>
+      </w:r>
+      <w:r>
+        <w:rPr>
+          <w:rFonts w:ascii="Times New Roman" w:eastAsia="Times New Roman" w:hAnsi="Times New Roman" w:cs="Times New Roman"/>
+          <w:color w:val="000000"/>
+          <w:sz w:val="24"/>
+          <w:szCs w:val="24"/>
+          <w:u w:val="single"/>
+        </w:rPr>
+        <w:t>2</w:t>
+      </w:r>
+      <w:r>
+        <w:rPr>
+          <w:rFonts w:ascii="Times New Roman" w:eastAsia="Times New Roman" w:hAnsi="Times New Roman" w:cs="Times New Roman"/>
+          <w:color w:val="000000"/>
+          <w:sz w:val="24"/>
+          <w:szCs w:val="24"/>
+          <w:u w:val="single"/>
+        </w:rPr>
+        <w:t>)*filter(1,</w:t>
+      </w:r>
+      <w:r>
+        <w:rPr>
+          <w:rFonts w:ascii="Times New Roman" w:eastAsia="Times New Roman" w:hAnsi="Times New Roman" w:cs="Times New Roman"/>
+          <w:color w:val="000000"/>
+          <w:sz w:val="24"/>
+          <w:szCs w:val="24"/>
+          <w:u w:val="single"/>
+        </w:rPr>
+        <w:t>2</w:t>
+      </w:r>
+      <w:r>
+        <w:rPr>
+          <w:rFonts w:ascii="Times New Roman" w:eastAsia="Times New Roman" w:hAnsi="Times New Roman" w:cs="Times New Roman"/>
+          <w:color w:val="000000"/>
+          <w:sz w:val="24"/>
+          <w:szCs w:val="24"/>
+          <w:u w:val="single"/>
+        </w:rPr>
+        <w:t>)</w:t>
+      </w:r>
+      <w:r>
+        <w:rPr>
+          <w:rFonts w:ascii="Times New Roman" w:eastAsia="Times New Roman" w:hAnsi="Times New Roman" w:cs="Times New Roman"/>
+          <w:color w:val="000000"/>
+          <w:sz w:val="24"/>
+          <w:szCs w:val="24"/>
+          <w:u w:val="single"/>
+        </w:rPr>
+        <w:t xml:space="preserve">, </w:t>
+      </w:r>
+      <w:r>
+        <w:rPr>
+          <w:rFonts w:ascii="Times New Roman" w:eastAsia="Times New Roman" w:hAnsi="Times New Roman" w:cs="Times New Roman"/>
+          <w:color w:val="000000"/>
+          <w:sz w:val="24"/>
+          <w:szCs w:val="24"/>
+          <w:u w:val="single"/>
+        </w:rPr>
+        <w:t>pad_image(1,</w:t>
+      </w:r>
+      <w:r>
+        <w:rPr>
+          <w:rFonts w:ascii="Times New Roman" w:eastAsia="Times New Roman" w:hAnsi="Times New Roman" w:cs="Times New Roman"/>
+          <w:color w:val="000000"/>
+          <w:sz w:val="24"/>
+          <w:szCs w:val="24"/>
+          <w:u w:val="single"/>
+        </w:rPr>
+        <w:t>3</w:t>
+      </w:r>
+      <w:r>
+        <w:rPr>
+          <w:rFonts w:ascii="Times New Roman" w:eastAsia="Times New Roman" w:hAnsi="Times New Roman" w:cs="Times New Roman"/>
+          <w:color w:val="000000"/>
+          <w:sz w:val="24"/>
+          <w:szCs w:val="24"/>
+          <w:u w:val="single"/>
+        </w:rPr>
+        <w:t>)*filter(1,</w:t>
+      </w:r>
+      <w:r>
+        <w:rPr>
+          <w:rFonts w:ascii="Times New Roman" w:eastAsia="Times New Roman" w:hAnsi="Times New Roman" w:cs="Times New Roman"/>
+          <w:color w:val="000000"/>
+          <w:sz w:val="24"/>
+          <w:szCs w:val="24"/>
+          <w:u w:val="single"/>
+        </w:rPr>
+        <w:t>3</w:t>
+      </w:r>
+      <w:r>
+        <w:rPr>
+          <w:rFonts w:ascii="Times New Roman" w:eastAsia="Times New Roman" w:hAnsi="Times New Roman" w:cs="Times New Roman"/>
+          <w:color w:val="000000"/>
+          <w:sz w:val="24"/>
+          <w:szCs w:val="24"/>
+          <w:u w:val="single"/>
+        </w:rPr>
+        <w:t>)</w:t>
+      </w:r>
+      <w:r>
+        <w:rPr>
+          <w:rFonts w:ascii="Times New Roman" w:eastAsia="Times New Roman" w:hAnsi="Times New Roman" w:cs="Times New Roman"/>
+          <w:color w:val="000000"/>
+          <w:sz w:val="24"/>
+          <w:szCs w:val="24"/>
+        </w:rPr>
+        <w:t xml:space="preserve"> )</w:t>
+      </w:r>
     </w:p>
     <w:p>
       <w:pPr>
@@ -561,23 +726,46 @@
         <w:spacing w:after="0"/>
         <w:rPr>
           <w:rFonts w:ascii="Times New Roman" w:eastAsia="Times New Roman" w:hAnsi="Times New Roman" w:cs="Times New Roman"/>
-          <w:b/>
-          <w:bCs/>
-          <w:color w:val="000000"/>
-          <w:sz w:val="32"/>
-          <w:szCs w:val="32"/>
-        </w:rPr>
-      </w:pPr>
-      <w:r>
-        <w:rPr>
-          <w:rFonts w:ascii="Times New Roman" w:eastAsia="Times New Roman" w:hAnsi="Times New Roman" w:cs="Times New Roman"/>
-          <w:b/>
-          <w:bCs/>
-          <w:color w:val="000000"/>
-          <w:sz w:val="32"/>
-          <w:szCs w:val="32"/>
-        </w:rPr>
-        <w:t>Test and verification,</w:t>
+          <w:color w:val="000000"/>
+          <w:sz w:val="28"/>
+          <w:szCs w:val="28"/>
+        </w:rPr>
+      </w:pPr>
+      <w:r>
+        <w:rPr>
+          <w:rFonts w:ascii="Times New Roman" w:eastAsia="Times New Roman" w:hAnsi="Times New Roman" w:cs="Times New Roman"/>
+          <w:color w:val="000000"/>
+          <w:sz w:val="28"/>
+          <w:szCs w:val="28"/>
+        </w:rPr>
+        <w:t xml:space="preserve">Finally, </w:t>
+      </w:r>
+      <w:r>
+        <w:rPr>
+          <w:rFonts w:ascii="Times New Roman" w:eastAsia="Times New Roman" w:hAnsi="Times New Roman" w:cs="Times New Roman"/>
+          <w:color w:val="000000"/>
+          <w:sz w:val="28"/>
+          <w:szCs w:val="28"/>
+        </w:rPr>
+        <w:t>after calculated a new layer, the algorithm will put the layer into output image.</w:t>
+      </w:r>
+      <w:r>
+        <w:rPr>
+          <w:rFonts w:ascii="Times New Roman" w:eastAsia="Times New Roman" w:hAnsi="Times New Roman" w:cs="Times New Roman"/>
+          <w:color w:val="000000"/>
+          <w:sz w:val="28"/>
+          <w:szCs w:val="28"/>
+        </w:rPr>
+        <w:t xml:space="preserve"> The output image may be 2D matrix or 3D matrix. If it’s a black&amp;white image, an output is 2D. Otherwise is 3D.</w:t>
+      </w:r>
+      <w:r>
+        <w:rPr>
+          <w:rFonts w:ascii="Times New Roman" w:eastAsia="Times New Roman" w:hAnsi="Times New Roman" w:cs="Times New Roman"/>
+          <w:color w:val="000000"/>
+          <w:sz w:val="28"/>
+          <w:szCs w:val="28"/>
+        </w:rPr>
+        <w:t xml:space="preserve"> </w:t>
       </w:r>
     </w:p>
     <w:p>
@@ -593,6 +781,107 @@
           <w:szCs w:val="28"/>
         </w:rPr>
       </w:pPr>
+      <w:r>
+        <w:rPr>
+          <w:rFonts w:ascii="Times New Roman" w:eastAsia="Times New Roman" w:hAnsi="Times New Roman" w:cs="Times New Roman"/>
+          <w:color w:val="000000"/>
+          <w:sz w:val="28"/>
+          <w:szCs w:val="28"/>
+        </w:rPr>
+        <w:t>The way I decided is calculate a 2D convolution of matrix, because it’s the fastest algorithm.</w:t>
+      </w:r>
+      <w:r>
+        <w:rPr>
+          <w:rFonts w:ascii="Times New Roman" w:eastAsia="Times New Roman" w:hAnsi="Times New Roman" w:cs="Times New Roman"/>
+          <w:color w:val="000000"/>
+          <w:sz w:val="28"/>
+          <w:szCs w:val="28"/>
+        </w:rPr>
+        <w:t xml:space="preserve"> At beginning, I used matrix selection and element-wise multiplication. Even though it’s just 2 </w:t>
+      </w:r>
+      <w:r>
+        <w:rPr>
+          <w:rFonts w:ascii="Times New Roman" w:eastAsia="Times New Roman" w:hAnsi="Times New Roman" w:cs="Times New Roman"/>
+          <w:color w:val="000000"/>
+          <w:sz w:val="28"/>
+          <w:szCs w:val="28"/>
+        </w:rPr>
+        <w:t>nested loops</w:t>
+      </w:r>
+      <w:r>
+        <w:rPr>
+          <w:rFonts w:ascii="Times New Roman" w:eastAsia="Times New Roman" w:hAnsi="Times New Roman" w:cs="Times New Roman"/>
+          <w:color w:val="000000"/>
+          <w:sz w:val="28"/>
+          <w:szCs w:val="28"/>
+        </w:rPr>
+        <w:t>, the speed is still 1/3 of my convolution algorithm</w:t>
+      </w:r>
+      <w:r>
+        <w:rPr>
+          <w:rFonts w:ascii="Times New Roman" w:eastAsia="Times New Roman" w:hAnsi="Times New Roman" w:cs="Times New Roman"/>
+          <w:color w:val="000000"/>
+          <w:sz w:val="28"/>
+          <w:szCs w:val="28"/>
+        </w:rPr>
+        <w:t>.</w:t>
+      </w:r>
+      <w:r>
+        <w:rPr>
+          <w:rFonts w:ascii="Times New Roman" w:eastAsia="Times New Roman" w:hAnsi="Times New Roman" w:cs="Times New Roman"/>
+          <w:color w:val="000000"/>
+          <w:sz w:val="28"/>
+          <w:szCs w:val="28"/>
+        </w:rPr>
+        <w:t xml:space="preserve"> My 2D convolution has </w:t>
+      </w:r>
+      <w:r>
+        <w:rPr>
+          <w:rFonts w:ascii="Times New Roman" w:eastAsia="Times New Roman" w:hAnsi="Times New Roman" w:cs="Times New Roman"/>
+          <w:color w:val="000000"/>
+          <w:sz w:val="28"/>
+          <w:szCs w:val="28"/>
+        </w:rPr>
+        <w:t>5</w:t>
+      </w:r>
+      <w:bookmarkStart w:id="1" w:name="_GoBack"/>
+      <w:bookmarkEnd w:id="1"/>
+      <w:r>
+        <w:rPr>
+          <w:rFonts w:ascii="Times New Roman" w:eastAsia="Times New Roman" w:hAnsi="Times New Roman" w:cs="Times New Roman"/>
+          <w:color w:val="000000"/>
+          <w:sz w:val="28"/>
+          <w:szCs w:val="28"/>
+        </w:rPr>
+        <w:t xml:space="preserve"> nested</w:t>
+      </w:r>
+      <w:r>
+        <w:rPr>
+          <w:rFonts w:ascii="Times New Roman" w:eastAsia="Times New Roman" w:hAnsi="Times New Roman" w:cs="Times New Roman"/>
+          <w:color w:val="000000"/>
+          <w:sz w:val="28"/>
+          <w:szCs w:val="28"/>
+        </w:rPr>
+        <w:t xml:space="preserve"> </w:t>
+      </w:r>
+      <w:r>
+        <w:rPr>
+          <w:rFonts w:ascii="Times New Roman" w:eastAsia="Times New Roman" w:hAnsi="Times New Roman" w:cs="Times New Roman"/>
+          <w:color w:val="000000"/>
+          <w:sz w:val="28"/>
+          <w:szCs w:val="28"/>
+        </w:rPr>
+        <w:t>loops</w:t>
+      </w:r>
+      <w:r>
+        <w:rPr>
+          <w:rFonts w:ascii="Times New Roman" w:eastAsia="Times New Roman" w:hAnsi="Times New Roman" w:cs="Times New Roman"/>
+          <w:color w:val="000000"/>
+          <w:sz w:val="28"/>
+          <w:szCs w:val="28"/>
+        </w:rPr>
+        <w:t>.</w:t>
+      </w:r>
     </w:p>
     <w:p>
       <w:pPr>
@@ -614,6 +903,57 @@
           <w:sz w:val="28"/>
           <w:szCs w:val="28"/>
         </w:rPr>
+        <w:br w:type="page"/>
+      </w:r>
+    </w:p>
+    <w:p>
+      <w:pPr>
+        <w:tabs>
+          <w:tab w:val="left" w:pos="1620"/>
+        </w:tabs>
+        <w:spacing w:after="0"/>
+        <w:rPr>
+          <w:rFonts w:ascii="Times New Roman" w:eastAsia="Times New Roman" w:hAnsi="Times New Roman" w:cs="Times New Roman"/>
+          <w:b/>
+          <w:bCs/>
+          <w:color w:val="000000"/>
+          <w:sz w:val="32"/>
+          <w:szCs w:val="32"/>
+        </w:rPr>
+      </w:pPr>
+      <w:r>
+        <w:rPr>
+          <w:rFonts w:ascii="Times New Roman" w:eastAsia="Times New Roman" w:hAnsi="Times New Roman" w:cs="Times New Roman"/>
+          <w:b/>
+          <w:bCs/>
+          <w:color w:val="000000"/>
+          <w:sz w:val="32"/>
+          <w:szCs w:val="32"/>
+        </w:rPr>
+        <w:lastRenderedPageBreak/>
+        <w:t>Test and verification,</w:t>
+      </w:r>
+    </w:p>
+    <w:p>
+      <w:pPr>
+        <w:tabs>
+          <w:tab w:val="left" w:pos="1620"/>
+        </w:tabs>
+        <w:spacing w:after="0"/>
+        <w:rPr>
+          <w:rFonts w:ascii="Times New Roman" w:eastAsia="Times New Roman" w:hAnsi="Times New Roman" w:cs="Times New Roman"/>
+          <w:color w:val="000000"/>
+          <w:sz w:val="28"/>
+          <w:szCs w:val="28"/>
+        </w:rPr>
+      </w:pPr>
+      <w:r>
+        <w:rPr>
+          <w:rFonts w:ascii="Times New Roman" w:eastAsia="Times New Roman" w:hAnsi="Times New Roman" w:cs="Times New Roman"/>
+          <w:color w:val="000000"/>
+          <w:sz w:val="28"/>
+          <w:szCs w:val="28"/>
+        </w:rPr>
         <w:t>The results of my_filter() are the same as the results of imfilter() with the same filters.</w:t>
       </w:r>
     </w:p>
@@ -638,58 +978,13 @@
           <w:szCs w:val="28"/>
         </w:rPr>
       </w:pPr>
-    </w:p>
-    <w:p>
-      <w:pPr>
-        <w:spacing w:after="0"/>
-        <w:rPr>
-          <w:rFonts w:ascii="Times New Roman" w:eastAsia="Times New Roman" w:hAnsi="Times New Roman" w:cs="Times New Roman"/>
-          <w:color w:val="000000"/>
-          <w:sz w:val="28"/>
-          <w:szCs w:val="28"/>
-        </w:rPr>
-      </w:pPr>
-    </w:p>
-    <w:p>
-      <w:pPr>
-        <w:spacing w:after="0"/>
-        <w:rPr>
-          <w:rFonts w:ascii="Times New Roman" w:eastAsia="Times New Roman" w:hAnsi="Times New Roman" w:cs="Times New Roman"/>
-          <w:color w:val="000000"/>
-          <w:sz w:val="28"/>
-          <w:szCs w:val="28"/>
-        </w:rPr>
-      </w:pPr>
-    </w:p>
-    <w:p>
-      <w:pPr>
-        <w:spacing w:after="0"/>
-        <w:rPr>
-          <w:rFonts w:ascii="Times New Roman" w:eastAsia="Times New Roman" w:hAnsi="Times New Roman" w:cs="Times New Roman"/>
-          <w:color w:val="000000"/>
-          <w:sz w:val="28"/>
-          <w:szCs w:val="28"/>
-        </w:rPr>
-      </w:pPr>
-    </w:p>
-    <w:p>
-      <w:pPr>
-        <w:spacing w:after="0"/>
-        <w:rPr>
-          <w:rFonts w:ascii="Times New Roman" w:eastAsia="Times New Roman" w:hAnsi="Times New Roman" w:cs="Times New Roman"/>
-          <w:color w:val="000000"/>
-          <w:sz w:val="28"/>
-          <w:szCs w:val="28"/>
-        </w:rPr>
-      </w:pPr>
-      <w:r>
-        <w:rPr>
-          <w:rFonts w:ascii="Times New Roman" w:eastAsia="Times New Roman" w:hAnsi="Times New Roman" w:cs="Times New Roman"/>
-          <w:color w:val="000000"/>
-          <w:sz w:val="28"/>
-          <w:szCs w:val="28"/>
-        </w:rPr>
-        <w:lastRenderedPageBreak/>
+      <w:r>
+        <w:rPr>
+          <w:rFonts w:ascii="Times New Roman" w:eastAsia="Times New Roman" w:hAnsi="Times New Roman" w:cs="Times New Roman"/>
+          <w:color w:val="000000"/>
+          <w:sz w:val="28"/>
+          <w:szCs w:val="28"/>
+        </w:rPr>
         <w:t xml:space="preserve">Filter: </w:t>
       </w:r>
       <w:r>
@@ -901,6 +1196,17 @@
           <w:szCs w:val="28"/>
         </w:rPr>
       </w:pPr>
+    </w:p>
+    <w:p>
+      <w:pPr>
+        <w:spacing w:after="0"/>
+        <w:rPr>
+          <w:rFonts w:ascii="Times New Roman" w:eastAsia="Times New Roman" w:hAnsi="Times New Roman" w:cs="Times New Roman"/>
+          <w:color w:val="000000"/>
+          <w:sz w:val="28"/>
+          <w:szCs w:val="28"/>
+        </w:rPr>
+      </w:pPr>
       <w:r>
         <w:rPr>
           <w:rFonts w:ascii="Times New Roman" w:eastAsia="Times New Roman" w:hAnsi="Times New Roman" w:cs="Times New Roman"/>
@@ -1130,9 +1436,9 @@
           <w:szCs w:val="28"/>
         </w:rPr>
         <w:drawing>
-          <wp:inline distT="0" distB="0" distL="0" distR="0" wp14:anchorId="7CA84DF3" wp14:editId="62E6C7F3">
-            <wp:extent cx="2215461" cy="1938528"/>
-            <wp:effectExtent l="0" t="0" r="0" b="5080"/>
+          <wp:inline distT="0" distB="0" distL="0" distR="0" wp14:anchorId="7CA84DF3" wp14:editId="6AC4BAC0">
+            <wp:extent cx="2443655" cy="2138197"/>
+            <wp:effectExtent l="0" t="0" r="0" b="0"/>
             <wp:docPr id="11" name="Picture 11"/>
             <wp:cNvGraphicFramePr>
               <a:graphicFrameLocks xmlns:a="http://schemas.openxmlformats.org/drawingml/2006/main" noChangeAspect="1"/>
@@ -1153,7 +1459,7 @@
                   <pic:spPr>
                     <a:xfrm>
                       <a:off x="0" y="0"/>
-                      <a:ext cx="2229054" cy="1950421"/>
+                      <a:ext cx="2464770" cy="2156672"/>
                     </a:xfrm>
                     <a:prstGeom prst="rect">
                       <a:avLst/>
@@ -1182,9 +1488,9 @@
           <w:szCs w:val="28"/>
         </w:rPr>
         <w:drawing>
-          <wp:inline distT="0" distB="0" distL="0" distR="0" wp14:anchorId="0DF8CFA5" wp14:editId="41838C57">
-            <wp:extent cx="2209106" cy="1938122"/>
-            <wp:effectExtent l="0" t="0" r="1270" b="5080"/>
+          <wp:inline distT="0" distB="0" distL="0" distR="0" wp14:anchorId="0DF8CFA5" wp14:editId="06F34F1B">
+            <wp:extent cx="2461866" cy="2159876"/>
+            <wp:effectExtent l="0" t="0" r="0" b="0"/>
             <wp:docPr id="12" name="Picture 12"/>
             <wp:cNvGraphicFramePr>
               <a:graphicFrameLocks xmlns:a="http://schemas.openxmlformats.org/drawingml/2006/main" noChangeAspect="1"/>
@@ -1205,7 +1511,7 @@
                   <pic:spPr>
                     <a:xfrm>
                       <a:off x="0" y="0"/>
-                      <a:ext cx="2237303" cy="1962860"/>
+                      <a:ext cx="2502729" cy="2195727"/>
                     </a:xfrm>
                     <a:prstGeom prst="rect">
                       <a:avLst/>
@@ -1231,13 +1537,112 @@
           <w:szCs w:val="28"/>
         </w:rPr>
       </w:pPr>
-      <w:r>
-        <w:rPr>
-          <w:rFonts w:ascii="Times New Roman" w:eastAsia="Times New Roman" w:hAnsi="Times New Roman" w:cs="Times New Roman"/>
-          <w:color w:val="000000"/>
-          <w:sz w:val="28"/>
-          <w:szCs w:val="28"/>
-        </w:rPr>
+    </w:p>
+    <w:p>
+      <w:pPr>
+        <w:autoSpaceDE w:val="0"/>
+        <w:autoSpaceDN w:val="0"/>
+        <w:adjustRightInd w:val="0"/>
+        <w:spacing w:after="0" w:line="240" w:lineRule="auto"/>
+        <w:rPr>
+          <w:rFonts w:ascii="Times New Roman" w:eastAsia="Times New Roman" w:hAnsi="Times New Roman" w:cs="Times New Roman"/>
+          <w:color w:val="000000"/>
+          <w:sz w:val="28"/>
+          <w:szCs w:val="28"/>
+        </w:rPr>
+      </w:pPr>
+    </w:p>
+    <w:p>
+      <w:pPr>
+        <w:autoSpaceDE w:val="0"/>
+        <w:autoSpaceDN w:val="0"/>
+        <w:adjustRightInd w:val="0"/>
+        <w:spacing w:after="0" w:line="240" w:lineRule="auto"/>
+        <w:rPr>
+          <w:rFonts w:ascii="Times New Roman" w:eastAsia="Times New Roman" w:hAnsi="Times New Roman" w:cs="Times New Roman"/>
+          <w:color w:val="000000"/>
+          <w:sz w:val="28"/>
+          <w:szCs w:val="28"/>
+        </w:rPr>
+      </w:pPr>
+    </w:p>
+    <w:p>
+      <w:pPr>
+        <w:autoSpaceDE w:val="0"/>
+        <w:autoSpaceDN w:val="0"/>
+        <w:adjustRightInd w:val="0"/>
+        <w:spacing w:after="0" w:line="240" w:lineRule="auto"/>
+        <w:rPr>
+          <w:rFonts w:ascii="Times New Roman" w:eastAsia="Times New Roman" w:hAnsi="Times New Roman" w:cs="Times New Roman"/>
+          <w:color w:val="000000"/>
+          <w:sz w:val="28"/>
+          <w:szCs w:val="28"/>
+        </w:rPr>
+      </w:pPr>
+    </w:p>
+    <w:p>
+      <w:pPr>
+        <w:autoSpaceDE w:val="0"/>
+        <w:autoSpaceDN w:val="0"/>
+        <w:adjustRightInd w:val="0"/>
+        <w:spacing w:after="0" w:line="240" w:lineRule="auto"/>
+        <w:rPr>
+          <w:rFonts w:ascii="Times New Roman" w:eastAsia="Times New Roman" w:hAnsi="Times New Roman" w:cs="Times New Roman"/>
+          <w:color w:val="000000"/>
+          <w:sz w:val="28"/>
+          <w:szCs w:val="28"/>
+        </w:rPr>
+      </w:pPr>
+    </w:p>
+    <w:p>
+      <w:pPr>
+        <w:autoSpaceDE w:val="0"/>
+        <w:autoSpaceDN w:val="0"/>
+        <w:adjustRightInd w:val="0"/>
+        <w:spacing w:after="0" w:line="240" w:lineRule="auto"/>
+        <w:rPr>
+          <w:rFonts w:ascii="Times New Roman" w:eastAsia="Times New Roman" w:hAnsi="Times New Roman" w:cs="Times New Roman"/>
+          <w:color w:val="000000"/>
+          <w:sz w:val="28"/>
+          <w:szCs w:val="28"/>
+        </w:rPr>
+      </w:pPr>
+    </w:p>
+    <w:p>
+      <w:pPr>
+        <w:autoSpaceDE w:val="0"/>
+        <w:autoSpaceDN w:val="0"/>
+        <w:adjustRightInd w:val="0"/>
+        <w:spacing w:after="0" w:line="240" w:lineRule="auto"/>
+        <w:rPr>
+          <w:rFonts w:ascii="Times New Roman" w:eastAsia="Times New Roman" w:hAnsi="Times New Roman" w:cs="Times New Roman"/>
+          <w:color w:val="000000"/>
+          <w:sz w:val="28"/>
+          <w:szCs w:val="28"/>
+        </w:rPr>
+      </w:pPr>
+    </w:p>
+    <w:p>
+      <w:pPr>
+        <w:autoSpaceDE w:val="0"/>
+        <w:autoSpaceDN w:val="0"/>
+        <w:adjustRightInd w:val="0"/>
+        <w:spacing w:after="0" w:line="240" w:lineRule="auto"/>
+        <w:rPr>
+          <w:rFonts w:ascii="Times New Roman" w:eastAsia="Times New Roman" w:hAnsi="Times New Roman" w:cs="Times New Roman"/>
+          <w:color w:val="000000"/>
+          <w:sz w:val="28"/>
+          <w:szCs w:val="28"/>
+        </w:rPr>
+      </w:pPr>
+      <w:r>
+        <w:rPr>
+          <w:rFonts w:ascii="Times New Roman" w:eastAsia="Times New Roman" w:hAnsi="Times New Roman" w:cs="Times New Roman"/>
+          <w:color w:val="000000"/>
+          <w:sz w:val="28"/>
+          <w:szCs w:val="28"/>
+        </w:rPr>
+        <w:lastRenderedPageBreak/>
         <w:t>L</w:t>
       </w:r>
       <w:r>
@@ -1495,8 +1900,6 @@
           </wp:inline>
         </w:drawing>
       </w:r>
-      <w:bookmarkStart w:id="1" w:name="_GoBack"/>
-      <w:bookmarkEnd w:id="1"/>
     </w:p>
     <w:p>
       <w:pPr>
@@ -1508,6 +1911,411 @@
           <w:szCs w:val="28"/>
         </w:rPr>
       </w:pPr>
+    </w:p>
+    <w:p>
+      <w:pPr>
+        <w:autoSpaceDE w:val="0"/>
+        <w:autoSpaceDN w:val="0"/>
+        <w:adjustRightInd w:val="0"/>
+        <w:spacing w:after="0" w:line="240" w:lineRule="auto"/>
+        <w:rPr>
+          <w:rFonts w:ascii="Times New Roman" w:eastAsia="Times New Roman" w:hAnsi="Times New Roman" w:cs="Times New Roman"/>
+          <w:color w:val="000000"/>
+          <w:sz w:val="28"/>
+          <w:szCs w:val="28"/>
+        </w:rPr>
+      </w:pPr>
+      <w:r>
+        <w:rPr>
+          <w:rFonts w:ascii="Times New Roman" w:eastAsia="Times New Roman" w:hAnsi="Times New Roman" w:cs="Times New Roman"/>
+          <w:color w:val="000000"/>
+          <w:sz w:val="28"/>
+          <w:szCs w:val="28"/>
+        </w:rPr>
+        <w:t>S</w:t>
+      </w:r>
+      <w:r>
+        <w:rPr>
+          <w:rFonts w:ascii="Times New Roman" w:eastAsia="Times New Roman" w:hAnsi="Times New Roman" w:cs="Times New Roman"/>
+          <w:color w:val="000000"/>
+          <w:sz w:val="28"/>
+          <w:szCs w:val="28"/>
+        </w:rPr>
+        <w:t>obel</w:t>
+      </w:r>
+      <w:r>
+        <w:rPr>
+          <w:rFonts w:ascii="Times New Roman" w:eastAsia="Times New Roman" w:hAnsi="Times New Roman" w:cs="Times New Roman"/>
+          <w:color w:val="000000"/>
+          <w:sz w:val="28"/>
+          <w:szCs w:val="28"/>
+        </w:rPr>
+        <w:t xml:space="preserve"> </w:t>
+      </w:r>
+      <w:r>
+        <w:rPr>
+          <w:rFonts w:ascii="Times New Roman" w:eastAsia="Times New Roman" w:hAnsi="Times New Roman" w:cs="Times New Roman"/>
+          <w:color w:val="000000"/>
+          <w:sz w:val="28"/>
+          <w:szCs w:val="28"/>
+        </w:rPr>
+        <w:t>filter = [-1</w:t>
+      </w:r>
+      <w:r>
+        <w:rPr>
+          <w:rFonts w:ascii="Times New Roman" w:eastAsia="Times New Roman" w:hAnsi="Times New Roman" w:cs="Times New Roman"/>
+          <w:color w:val="000000"/>
+          <w:sz w:val="28"/>
+          <w:szCs w:val="28"/>
+        </w:rPr>
+        <w:t>,</w:t>
+      </w:r>
+      <w:r>
+        <w:rPr>
+          <w:rFonts w:ascii="Times New Roman" w:eastAsia="Times New Roman" w:hAnsi="Times New Roman" w:cs="Times New Roman"/>
+          <w:color w:val="000000"/>
+          <w:sz w:val="28"/>
+          <w:szCs w:val="28"/>
+        </w:rPr>
+        <w:t xml:space="preserve"> 0</w:t>
+      </w:r>
+      <w:r>
+        <w:rPr>
+          <w:rFonts w:ascii="Times New Roman" w:eastAsia="Times New Roman" w:hAnsi="Times New Roman" w:cs="Times New Roman"/>
+          <w:color w:val="000000"/>
+          <w:sz w:val="28"/>
+          <w:szCs w:val="28"/>
+        </w:rPr>
+        <w:t>,</w:t>
+      </w:r>
+      <w:r>
+        <w:rPr>
+          <w:rFonts w:ascii="Times New Roman" w:eastAsia="Times New Roman" w:hAnsi="Times New Roman" w:cs="Times New Roman"/>
+          <w:color w:val="000000"/>
+          <w:sz w:val="28"/>
+          <w:szCs w:val="28"/>
+        </w:rPr>
+        <w:t xml:space="preserve"> 1</w:t>
+      </w:r>
+      <w:r>
+        <w:rPr>
+          <w:rFonts w:ascii="Times New Roman" w:eastAsia="Times New Roman" w:hAnsi="Times New Roman" w:cs="Times New Roman"/>
+          <w:color w:val="000000"/>
+          <w:sz w:val="28"/>
+          <w:szCs w:val="28"/>
+        </w:rPr>
+        <w:t xml:space="preserve"> </w:t>
+      </w:r>
+      <w:r>
+        <w:rPr>
+          <w:rFonts w:ascii="Times New Roman" w:eastAsia="Times New Roman" w:hAnsi="Times New Roman" w:cs="Times New Roman"/>
+          <w:color w:val="000000"/>
+          <w:sz w:val="28"/>
+          <w:szCs w:val="28"/>
+        </w:rPr>
+        <w:t>;</w:t>
+      </w:r>
+      <w:r>
+        <w:rPr>
+          <w:rFonts w:ascii="Times New Roman" w:eastAsia="Times New Roman" w:hAnsi="Times New Roman" w:cs="Times New Roman"/>
+          <w:color w:val="000000"/>
+          <w:sz w:val="28"/>
+          <w:szCs w:val="28"/>
+        </w:rPr>
+        <w:t xml:space="preserve"> </w:t>
+      </w:r>
+      <w:r>
+        <w:rPr>
+          <w:rFonts w:ascii="Times New Roman" w:eastAsia="Times New Roman" w:hAnsi="Times New Roman" w:cs="Times New Roman"/>
+          <w:color w:val="000000"/>
+          <w:sz w:val="28"/>
+          <w:szCs w:val="28"/>
+        </w:rPr>
+        <w:t xml:space="preserve"> -2</w:t>
+      </w:r>
+      <w:r>
+        <w:rPr>
+          <w:rFonts w:ascii="Times New Roman" w:eastAsia="Times New Roman" w:hAnsi="Times New Roman" w:cs="Times New Roman"/>
+          <w:color w:val="000000"/>
+          <w:sz w:val="28"/>
+          <w:szCs w:val="28"/>
+        </w:rPr>
+        <w:t>,</w:t>
+      </w:r>
+      <w:r>
+        <w:rPr>
+          <w:rFonts w:ascii="Times New Roman" w:eastAsia="Times New Roman" w:hAnsi="Times New Roman" w:cs="Times New Roman"/>
+          <w:color w:val="000000"/>
+          <w:sz w:val="28"/>
+          <w:szCs w:val="28"/>
+        </w:rPr>
+        <w:t xml:space="preserve"> 0</w:t>
+      </w:r>
+      <w:r>
+        <w:rPr>
+          <w:rFonts w:ascii="Times New Roman" w:eastAsia="Times New Roman" w:hAnsi="Times New Roman" w:cs="Times New Roman"/>
+          <w:color w:val="000000"/>
+          <w:sz w:val="28"/>
+          <w:szCs w:val="28"/>
+        </w:rPr>
+        <w:t xml:space="preserve">, </w:t>
+      </w:r>
+      <w:r>
+        <w:rPr>
+          <w:rFonts w:ascii="Times New Roman" w:eastAsia="Times New Roman" w:hAnsi="Times New Roman" w:cs="Times New Roman"/>
+          <w:color w:val="000000"/>
+          <w:sz w:val="28"/>
+          <w:szCs w:val="28"/>
+        </w:rPr>
+        <w:t>2</w:t>
+      </w:r>
+      <w:r>
+        <w:rPr>
+          <w:rFonts w:ascii="Times New Roman" w:eastAsia="Times New Roman" w:hAnsi="Times New Roman" w:cs="Times New Roman"/>
+          <w:color w:val="000000"/>
+          <w:sz w:val="28"/>
+          <w:szCs w:val="28"/>
+        </w:rPr>
+        <w:t xml:space="preserve"> </w:t>
+      </w:r>
+      <w:r>
+        <w:rPr>
+          <w:rFonts w:ascii="Times New Roman" w:eastAsia="Times New Roman" w:hAnsi="Times New Roman" w:cs="Times New Roman"/>
+          <w:color w:val="000000"/>
+          <w:sz w:val="28"/>
+          <w:szCs w:val="28"/>
+        </w:rPr>
+        <w:t>; -1</w:t>
+      </w:r>
+      <w:r>
+        <w:rPr>
+          <w:rFonts w:ascii="Times New Roman" w:eastAsia="Times New Roman" w:hAnsi="Times New Roman" w:cs="Times New Roman"/>
+          <w:color w:val="000000"/>
+          <w:sz w:val="28"/>
+          <w:szCs w:val="28"/>
+        </w:rPr>
+        <w:t>,</w:t>
+      </w:r>
+      <w:r>
+        <w:rPr>
+          <w:rFonts w:ascii="Times New Roman" w:eastAsia="Times New Roman" w:hAnsi="Times New Roman" w:cs="Times New Roman"/>
+          <w:color w:val="000000"/>
+          <w:sz w:val="28"/>
+          <w:szCs w:val="28"/>
+        </w:rPr>
+        <w:t xml:space="preserve"> 0</w:t>
+      </w:r>
+      <w:r>
+        <w:rPr>
+          <w:rFonts w:ascii="Times New Roman" w:eastAsia="Times New Roman" w:hAnsi="Times New Roman" w:cs="Times New Roman"/>
+          <w:color w:val="000000"/>
+          <w:sz w:val="28"/>
+          <w:szCs w:val="28"/>
+        </w:rPr>
+        <w:t>,</w:t>
+      </w:r>
+      <w:r>
+        <w:rPr>
+          <w:rFonts w:ascii="Times New Roman" w:eastAsia="Times New Roman" w:hAnsi="Times New Roman" w:cs="Times New Roman"/>
+          <w:color w:val="000000"/>
+          <w:sz w:val="28"/>
+          <w:szCs w:val="28"/>
+        </w:rPr>
+        <w:t xml:space="preserve"> 1]</w:t>
+      </w:r>
+    </w:p>
+    <w:p>
+      <w:pPr>
+        <w:autoSpaceDE w:val="0"/>
+        <w:autoSpaceDN w:val="0"/>
+        <w:adjustRightInd w:val="0"/>
+        <w:spacing w:after="0" w:line="240" w:lineRule="auto"/>
+        <w:rPr>
+          <w:rFonts w:ascii="Times New Roman" w:eastAsia="Times New Roman" w:hAnsi="Times New Roman" w:cs="Times New Roman"/>
+          <w:color w:val="000000"/>
+          <w:sz w:val="28"/>
+          <w:szCs w:val="28"/>
+        </w:rPr>
+      </w:pPr>
+      <w:r>
+        <w:rPr>
+          <w:rFonts w:ascii="Times New Roman" w:eastAsia="Times New Roman" w:hAnsi="Times New Roman" w:cs="Times New Roman"/>
+          <w:color w:val="000000"/>
+          <w:sz w:val="28"/>
+          <w:szCs w:val="28"/>
+        </w:rPr>
+        <w:t>Imfilter():</w:t>
+      </w:r>
+      <w:r>
+        <w:rPr>
+          <w:rFonts w:ascii="Times New Roman" w:eastAsia="Times New Roman" w:hAnsi="Times New Roman" w:cs="Times New Roman"/>
+          <w:color w:val="000000"/>
+          <w:sz w:val="28"/>
+          <w:szCs w:val="28"/>
+        </w:rPr>
+        <w:tab/>
+      </w:r>
+      <w:r>
+        <w:rPr>
+          <w:rFonts w:ascii="Times New Roman" w:eastAsia="Times New Roman" w:hAnsi="Times New Roman" w:cs="Times New Roman"/>
+          <w:color w:val="000000"/>
+          <w:sz w:val="28"/>
+          <w:szCs w:val="28"/>
+        </w:rPr>
+        <w:tab/>
+      </w:r>
+      <w:r>
+        <w:rPr>
+          <w:rFonts w:ascii="Times New Roman" w:eastAsia="Times New Roman" w:hAnsi="Times New Roman" w:cs="Times New Roman"/>
+          <w:color w:val="000000"/>
+          <w:sz w:val="28"/>
+          <w:szCs w:val="28"/>
+        </w:rPr>
+        <w:tab/>
+      </w:r>
+      <w:r>
+        <w:rPr>
+          <w:rFonts w:ascii="Times New Roman" w:eastAsia="Times New Roman" w:hAnsi="Times New Roman" w:cs="Times New Roman"/>
+          <w:color w:val="000000"/>
+          <w:sz w:val="28"/>
+          <w:szCs w:val="28"/>
+        </w:rPr>
+        <w:tab/>
+      </w:r>
+      <w:r>
+        <w:rPr>
+          <w:rFonts w:ascii="Times New Roman" w:eastAsia="Times New Roman" w:hAnsi="Times New Roman" w:cs="Times New Roman"/>
+          <w:color w:val="000000"/>
+          <w:sz w:val="28"/>
+          <w:szCs w:val="28"/>
+        </w:rPr>
+        <w:tab/>
+      </w:r>
+      <w:r>
+        <w:rPr>
+          <w:rFonts w:ascii="Times New Roman" w:eastAsia="Times New Roman" w:hAnsi="Times New Roman" w:cs="Times New Roman"/>
+          <w:color w:val="000000"/>
+          <w:sz w:val="28"/>
+          <w:szCs w:val="28"/>
+        </w:rPr>
+        <w:tab/>
+        <w:t>My_imfilter():</w:t>
+      </w:r>
+    </w:p>
+    <w:p>
+      <w:pPr>
+        <w:spacing w:after="0"/>
+        <w:rPr>
+          <w:rFonts w:ascii="Times New Roman" w:eastAsia="Times New Roman" w:hAnsi="Times New Roman" w:cs="Times New Roman"/>
+          <w:color w:val="000000"/>
+          <w:sz w:val="28"/>
+          <w:szCs w:val="28"/>
+        </w:rPr>
+      </w:pPr>
+      <w:r>
+        <w:rPr>
+          <w:rFonts w:ascii="Times New Roman" w:eastAsia="Times New Roman" w:hAnsi="Times New Roman" w:cs="Times New Roman"/>
+          <w:color w:val="000000"/>
+          <w:sz w:val="28"/>
+          <w:szCs w:val="28"/>
+        </w:rPr>
+        <w:drawing>
+          <wp:inline distT="0" distB="0" distL="0" distR="0" wp14:anchorId="0CED1AF4" wp14:editId="0EF3CC4B">
+            <wp:extent cx="2735943" cy="1852551"/>
+            <wp:effectExtent l="0" t="0" r="7620" b="0"/>
+            <wp:docPr id="1" name="Picture 1"/>
+            <wp:cNvGraphicFramePr>
+              <a:graphicFrameLocks xmlns:a="http://schemas.openxmlformats.org/drawingml/2006/main" noChangeAspect="1"/>
+            </wp:cNvGraphicFramePr>
+            <a:graphic xmlns:a="http://schemas.openxmlformats.org/drawingml/2006/main">
+              <a:graphicData uri="http://schemas.openxmlformats.org/drawingml/2006/picture">
+                <pic:pic xmlns:pic="http://schemas.openxmlformats.org/drawingml/2006/picture">
+                  <pic:nvPicPr>
+                    <pic:cNvPr id="1" name=""/>
+                    <pic:cNvPicPr/>
+                  </pic:nvPicPr>
+                  <pic:blipFill>
+                    <a:blip r:embed="rId11"/>
+                    <a:stretch>
+                      <a:fillRect/>
+                    </a:stretch>
+                  </pic:blipFill>
+                  <pic:spPr>
+                    <a:xfrm>
+                      <a:off x="0" y="0"/>
+                      <a:ext cx="2772407" cy="1877241"/>
+                    </a:xfrm>
+                    <a:prstGeom prst="rect">
+                      <a:avLst/>
+                    </a:prstGeom>
+                  </pic:spPr>
+                </pic:pic>
+              </a:graphicData>
+            </a:graphic>
+          </wp:inline>
+        </w:drawing>
+      </w:r>
+      <w:r>
+        <w:rPr>
+          <w:rFonts w:ascii="Times New Roman" w:eastAsia="Times New Roman" w:hAnsi="Times New Roman" w:cs="Times New Roman"/>
+          <w:color w:val="000000"/>
+          <w:sz w:val="28"/>
+          <w:szCs w:val="28"/>
+        </w:rPr>
+        <w:tab/>
+      </w:r>
+      <w:r>
+        <w:rPr>
+          <w:rFonts w:ascii="Times New Roman" w:eastAsia="Times New Roman" w:hAnsi="Times New Roman" w:cs="Times New Roman"/>
+          <w:color w:val="000000"/>
+          <w:sz w:val="28"/>
+          <w:szCs w:val="28"/>
+        </w:rPr>
+        <w:drawing>
+          <wp:inline distT="0" distB="0" distL="0" distR="0" wp14:anchorId="71AA5BC5" wp14:editId="126875A8">
+            <wp:extent cx="2729049" cy="1847882"/>
+            <wp:effectExtent l="0" t="0" r="0" b="0"/>
+            <wp:docPr id="32" name="Picture 32"/>
+            <wp:cNvGraphicFramePr>
+              <a:graphicFrameLocks xmlns:a="http://schemas.openxmlformats.org/drawingml/2006/main" noChangeAspect="1"/>
+            </wp:cNvGraphicFramePr>
+            <a:graphic xmlns:a="http://schemas.openxmlformats.org/drawingml/2006/main">
+              <a:graphicData uri="http://schemas.openxmlformats.org/drawingml/2006/picture">
+                <pic:pic xmlns:pic="http://schemas.openxmlformats.org/drawingml/2006/picture">
+                  <pic:nvPicPr>
+                    <pic:cNvPr id="1" name=""/>
+                    <pic:cNvPicPr/>
+                  </pic:nvPicPr>
+                  <pic:blipFill>
+                    <a:blip r:embed="rId12"/>
+                    <a:stretch>
+                      <a:fillRect/>
+                    </a:stretch>
+                  </pic:blipFill>
+                  <pic:spPr>
+                    <a:xfrm>
+                      <a:off x="0" y="0"/>
+                      <a:ext cx="2764009" cy="1871554"/>
+                    </a:xfrm>
+                    <a:prstGeom prst="rect">
+                      <a:avLst/>
+                    </a:prstGeom>
+                  </pic:spPr>
+                </pic:pic>
+              </a:graphicData>
+            </a:graphic>
+          </wp:inline>
+        </w:drawing>
+      </w:r>
+      <w:r>
+        <w:rPr>
+          <w:rFonts w:ascii="Times New Roman" w:eastAsia="Times New Roman" w:hAnsi="Times New Roman" w:cs="Times New Roman"/>
+          <w:color w:val="000000"/>
+          <w:sz w:val="28"/>
+          <w:szCs w:val="28"/>
+        </w:rPr>
+        <w:tab/>
+      </w:r>
       <w:r>
         <w:rPr>
           <w:rFonts w:ascii="Times New Roman" w:eastAsia="Times New Roman" w:hAnsi="Times New Roman" w:cs="Times New Roman"/>
@@ -1913,7 +2721,7 @@
                     </pic:cNvPicPr>
                   </pic:nvPicPr>
                   <pic:blipFill>
-                    <a:blip r:embed="rId11">
+                    <a:blip r:embed="rId13">
                       <a:extLst>
                         <a:ext uri="{28A0092B-C50C-407E-A947-70E740481C1C}">
                           <a14:useLocalDpi xmlns:a14="http://schemas.microsoft.com/office/drawing/2010/main" val="0"/>
@@ -1975,7 +2783,7 @@
                     </pic:cNvPicPr>
                   </pic:nvPicPr>
                   <pic:blipFill>
-                    <a:blip r:embed="rId12">
+                    <a:blip r:embed="rId14">
                       <a:extLst>
                         <a:ext uri="{28A0092B-C50C-407E-A947-70E740481C1C}">
                           <a14:useLocalDpi xmlns:a14="http://schemas.microsoft.com/office/drawing/2010/main" val="0"/>
@@ -2088,7 +2896,7 @@
                     </pic:cNvPicPr>
                   </pic:nvPicPr>
                   <pic:blipFill>
-                    <a:blip r:embed="rId13">
+                    <a:blip r:embed="rId15">
                       <a:extLst>
                         <a:ext uri="{28A0092B-C50C-407E-A947-70E740481C1C}">
                           <a14:useLocalDpi xmlns:a14="http://schemas.microsoft.com/office/drawing/2010/main" val="0"/>
@@ -2430,7 +3238,7 @@
                     </pic:cNvPicPr>
                   </pic:nvPicPr>
                   <pic:blipFill>
-                    <a:blip r:embed="rId14">
+                    <a:blip r:embed="rId16">
                       <a:extLst>
                         <a:ext uri="{28A0092B-C50C-407E-A947-70E740481C1C}">
                           <a14:useLocalDpi xmlns:a14="http://schemas.microsoft.com/office/drawing/2010/main" val="0"/>
@@ -2492,7 +3300,7 @@
                     </pic:cNvPicPr>
                   </pic:nvPicPr>
                   <pic:blipFill>
-                    <a:blip r:embed="rId15">
+                    <a:blip r:embed="rId17">
                       <a:extLst>
                         <a:ext uri="{28A0092B-C50C-407E-A947-70E740481C1C}">
                           <a14:useLocalDpi xmlns:a14="http://schemas.microsoft.com/office/drawing/2010/main" val="0"/>
@@ -2632,7 +3440,7 @@
                     </pic:cNvPicPr>
                   </pic:nvPicPr>
                   <pic:blipFill>
-                    <a:blip r:embed="rId16">
+                    <a:blip r:embed="rId18">
                       <a:extLst>
                         <a:ext uri="{28A0092B-C50C-407E-A947-70E740481C1C}">
                           <a14:useLocalDpi xmlns:a14="http://schemas.microsoft.com/office/drawing/2010/main" val="0"/>
@@ -2956,7 +3764,7 @@
                     </pic:cNvPicPr>
                   </pic:nvPicPr>
                   <pic:blipFill>
-                    <a:blip r:embed="rId17">
+                    <a:blip r:embed="rId19">
                       <a:extLst>
                         <a:ext uri="{28A0092B-C50C-407E-A947-70E740481C1C}">
                           <a14:useLocalDpi xmlns:a14="http://schemas.microsoft.com/office/drawing/2010/main" val="0"/>
@@ -3027,7 +3835,7 @@
                     </pic:cNvPicPr>
                   </pic:nvPicPr>
                   <pic:blipFill>
-                    <a:blip r:embed="rId18">
+                    <a:blip r:embed="rId20">
                       <a:extLst>
                         <a:ext uri="{28A0092B-C50C-407E-A947-70E740481C1C}">
                           <a14:useLocalDpi xmlns:a14="http://schemas.microsoft.com/office/drawing/2010/main" val="0"/>
@@ -3149,7 +3957,7 @@
                     </pic:cNvPicPr>
                   </pic:nvPicPr>
                   <pic:blipFill>
-                    <a:blip r:embed="rId19">
+                    <a:blip r:embed="rId21">
                       <a:extLst>
                         <a:ext uri="{28A0092B-C50C-407E-A947-70E740481C1C}">
                           <a14:useLocalDpi xmlns:a14="http://schemas.microsoft.com/office/drawing/2010/main" val="0"/>

</xml_diff>